<commit_message>
Continuing with Test Plan
</commit_message>
<xml_diff>
--- a/Test Plan.docx
+++ b/Test Plan.docx
@@ -450,7 +450,10 @@
         </w:numPr>
       </w:pPr>
       <w:r>
-        <w:t>Time to load for concert to start</w:t>
+        <w:t xml:space="preserve">Time to load </w:t>
+      </w:r>
+      <w:r>
+        <w:t>assets</w:t>
       </w:r>
     </w:p>
     <w:p>
@@ -482,7 +485,18 @@
         <w:pStyle w:val="Heading2"/>
       </w:pPr>
       <w:r>
-        <w:t>3.3 non-player characters</w:t>
+        <w:t xml:space="preserve">3.3 </w:t>
+      </w:r>
+      <w:proofErr w:type="gramStart"/>
+      <w:r>
+        <w:t>N</w:t>
+      </w:r>
+      <w:r>
+        <w:t>on-player</w:t>
+      </w:r>
+      <w:proofErr w:type="gramEnd"/>
+      <w:r>
+        <w:t xml:space="preserve"> characters</w:t>
       </w:r>
     </w:p>
     <w:p>
@@ -570,7 +584,47 @@
         <w:t>Risks and Contingencies</w:t>
       </w:r>
     </w:p>
-    <w:p/>
+    <w:p>
+      <w:r>
+        <w:t>This part of the document describes contingency plans, if the project experiences problems.</w:t>
+      </w:r>
+    </w:p>
+    <w:p>
+      <w:pPr>
+        <w:pStyle w:val="ListParagraph"/>
+        <w:numPr>
+          <w:ilvl w:val="0"/>
+          <w:numId w:val="12"/>
+        </w:numPr>
+      </w:pPr>
+      <w:r>
+        <w:t>Loading assets (or time) – Risk level moderate to high. Should a problem occur, code should be reviewed and number of assets used should be adjusted. Could have a large effect on user experience.</w:t>
+      </w:r>
+    </w:p>
+    <w:p>
+      <w:pPr>
+        <w:pStyle w:val="ListParagraph"/>
+        <w:numPr>
+          <w:ilvl w:val="0"/>
+          <w:numId w:val="12"/>
+        </w:numPr>
+      </w:pPr>
+      <w:r>
+        <w:t>Spatial Audio – Risk level low. Should a problem occur, push mono audio untill the problem can be fixed. Could impact user experience.</w:t>
+      </w:r>
+    </w:p>
+    <w:p>
+      <w:pPr>
+        <w:pStyle w:val="ListParagraph"/>
+        <w:numPr>
+          <w:ilvl w:val="0"/>
+          <w:numId w:val="12"/>
+        </w:numPr>
+      </w:pPr>
+      <w:r>
+        <w:t>NPCs movement – Risk level moderate to high. Should a problem occur, user experience could be affected. Fixing the issue could consume a large amount of time.</w:t>
+      </w:r>
+    </w:p>
     <w:p/>
     <w:sectPr>
       <w:headerReference w:type="default" r:id="rId7"/>
@@ -1779,6 +1833,119 @@
     </w:lvl>
   </w:abstractNum>
   <w:abstractNum w:abstractNumId="10" w15:restartNumberingAfterBreak="0">
+    <w:nsid w:val="7CD551C2"/>
+    <w:multiLevelType w:val="hybridMultilevel"/>
+    <w:tmpl w:val="781AEE84"/>
+    <w:lvl w:ilvl="0" w:tplc="08090001">
+      <w:start w:val="1"/>
+      <w:numFmt w:val="bullet"/>
+      <w:lvlText w:val=""/>
+      <w:lvlJc w:val="left"/>
+      <w:pPr>
+        <w:ind w:left="720" w:hanging="360"/>
+      </w:pPr>
+      <w:rPr>
+        <w:rFonts w:ascii="Symbol" w:hAnsi="Symbol" w:hint="default"/>
+      </w:rPr>
+    </w:lvl>
+    <w:lvl w:ilvl="1" w:tplc="08090003" w:tentative="1">
+      <w:start w:val="1"/>
+      <w:numFmt w:val="bullet"/>
+      <w:lvlText w:val="o"/>
+      <w:lvlJc w:val="left"/>
+      <w:pPr>
+        <w:ind w:left="1440" w:hanging="360"/>
+      </w:pPr>
+      <w:rPr>
+        <w:rFonts w:ascii="Courier New" w:hAnsi="Courier New" w:cs="Courier New" w:hint="default"/>
+      </w:rPr>
+    </w:lvl>
+    <w:lvl w:ilvl="2" w:tplc="08090005" w:tentative="1">
+      <w:start w:val="1"/>
+      <w:numFmt w:val="bullet"/>
+      <w:lvlText w:val=""/>
+      <w:lvlJc w:val="left"/>
+      <w:pPr>
+        <w:ind w:left="2160" w:hanging="360"/>
+      </w:pPr>
+      <w:rPr>
+        <w:rFonts w:ascii="Wingdings" w:hAnsi="Wingdings" w:hint="default"/>
+      </w:rPr>
+    </w:lvl>
+    <w:lvl w:ilvl="3" w:tplc="08090001" w:tentative="1">
+      <w:start w:val="1"/>
+      <w:numFmt w:val="bullet"/>
+      <w:lvlText w:val=""/>
+      <w:lvlJc w:val="left"/>
+      <w:pPr>
+        <w:ind w:left="2880" w:hanging="360"/>
+      </w:pPr>
+      <w:rPr>
+        <w:rFonts w:ascii="Symbol" w:hAnsi="Symbol" w:hint="default"/>
+      </w:rPr>
+    </w:lvl>
+    <w:lvl w:ilvl="4" w:tplc="08090003" w:tentative="1">
+      <w:start w:val="1"/>
+      <w:numFmt w:val="bullet"/>
+      <w:lvlText w:val="o"/>
+      <w:lvlJc w:val="left"/>
+      <w:pPr>
+        <w:ind w:left="3600" w:hanging="360"/>
+      </w:pPr>
+      <w:rPr>
+        <w:rFonts w:ascii="Courier New" w:hAnsi="Courier New" w:cs="Courier New" w:hint="default"/>
+      </w:rPr>
+    </w:lvl>
+    <w:lvl w:ilvl="5" w:tplc="08090005" w:tentative="1">
+      <w:start w:val="1"/>
+      <w:numFmt w:val="bullet"/>
+      <w:lvlText w:val=""/>
+      <w:lvlJc w:val="left"/>
+      <w:pPr>
+        <w:ind w:left="4320" w:hanging="360"/>
+      </w:pPr>
+      <w:rPr>
+        <w:rFonts w:ascii="Wingdings" w:hAnsi="Wingdings" w:hint="default"/>
+      </w:rPr>
+    </w:lvl>
+    <w:lvl w:ilvl="6" w:tplc="08090001" w:tentative="1">
+      <w:start w:val="1"/>
+      <w:numFmt w:val="bullet"/>
+      <w:lvlText w:val=""/>
+      <w:lvlJc w:val="left"/>
+      <w:pPr>
+        <w:ind w:left="5040" w:hanging="360"/>
+      </w:pPr>
+      <w:rPr>
+        <w:rFonts w:ascii="Symbol" w:hAnsi="Symbol" w:hint="default"/>
+      </w:rPr>
+    </w:lvl>
+    <w:lvl w:ilvl="7" w:tplc="08090003" w:tentative="1">
+      <w:start w:val="1"/>
+      <w:numFmt w:val="bullet"/>
+      <w:lvlText w:val="o"/>
+      <w:lvlJc w:val="left"/>
+      <w:pPr>
+        <w:ind w:left="5760" w:hanging="360"/>
+      </w:pPr>
+      <w:rPr>
+        <w:rFonts w:ascii="Courier New" w:hAnsi="Courier New" w:cs="Courier New" w:hint="default"/>
+      </w:rPr>
+    </w:lvl>
+    <w:lvl w:ilvl="8" w:tplc="08090005" w:tentative="1">
+      <w:start w:val="1"/>
+      <w:numFmt w:val="bullet"/>
+      <w:lvlText w:val=""/>
+      <w:lvlJc w:val="left"/>
+      <w:pPr>
+        <w:ind w:left="6480" w:hanging="360"/>
+      </w:pPr>
+      <w:rPr>
+        <w:rFonts w:ascii="Wingdings" w:hAnsi="Wingdings" w:hint="default"/>
+      </w:rPr>
+    </w:lvl>
+  </w:abstractNum>
+  <w:abstractNum w:abstractNumId="11" w15:restartNumberingAfterBreak="0">
     <w:nsid w:val="7F571182"/>
     <w:multiLevelType w:val="hybridMultilevel"/>
     <w:tmpl w:val="2880146A"/>
@@ -1898,7 +2065,7 @@
     <w:abstractNumId w:val="3"/>
   </w:num>
   <w:num w:numId="3" w16cid:durableId="1833905371">
-    <w:abstractNumId w:val="10"/>
+    <w:abstractNumId w:val="11"/>
   </w:num>
   <w:num w:numId="4" w16cid:durableId="2122676014">
     <w:abstractNumId w:val="9"/>
@@ -1923,6 +2090,9 @@
   </w:num>
   <w:num w:numId="11" w16cid:durableId="1785155559">
     <w:abstractNumId w:val="0"/>
+  </w:num>
+  <w:num w:numId="12" w16cid:durableId="1237090202">
+    <w:abstractNumId w:val="10"/>
   </w:num>
 </w:numbering>
 </file>

</xml_diff>

<commit_message>
Added more to Test Plan
Spoke to Demi and should be good going forward
</commit_message>
<xml_diff>
--- a/Test Plan.docx
+++ b/Test Plan.docx
@@ -487,16 +487,11 @@
       <w:r>
         <w:t xml:space="preserve">3.3 </w:t>
       </w:r>
-      <w:proofErr w:type="gramStart"/>
       <w:r>
         <w:t>N</w:t>
       </w:r>
       <w:r>
-        <w:t>on-player</w:t>
-      </w:r>
-      <w:proofErr w:type="gramEnd"/>
-      <w:r>
-        <w:t xml:space="preserve"> characters</w:t>
+        <w:t>on-player characters</w:t>
       </w:r>
     </w:p>
     <w:p>
@@ -589,141 +584,1242 @@
         <w:t>Evaluation Criteria</w:t>
       </w:r>
     </w:p>
-    <w:p>
-      <w:r>
-        <w:t>These aspects of the application will be evaluated:</w:t>
-      </w:r>
-    </w:p>
-    <w:p>
-      <w:pPr>
-        <w:pStyle w:val="ListParagraph"/>
-        <w:numPr>
-          <w:ilvl w:val="0"/>
-          <w:numId w:val="13"/>
-        </w:numPr>
-      </w:pPr>
-      <w:r>
-        <w:t>Collaborative – Ability to support interactions between multiple users.</w:t>
-      </w:r>
-    </w:p>
-    <w:p>
-      <w:pPr>
-        <w:pStyle w:val="ListParagraph"/>
-        <w:numPr>
-          <w:ilvl w:val="0"/>
-          <w:numId w:val="13"/>
-        </w:numPr>
-      </w:pPr>
-      <w:r>
-        <w:t>Usefulness – Ability of the system to fulfil its intended purpose.</w:t>
-      </w:r>
-    </w:p>
-    <w:p>
-      <w:pPr>
-        <w:pStyle w:val="ListParagraph"/>
-        <w:numPr>
-          <w:ilvl w:val="0"/>
-          <w:numId w:val="13"/>
-        </w:numPr>
-      </w:pPr>
-      <w:r>
-        <w:t>Usability – Level of ease of user navigation and interaction.</w:t>
-      </w:r>
-    </w:p>
-    <w:p>
-      <w:pPr>
-        <w:pStyle w:val="ListParagraph"/>
-        <w:numPr>
-          <w:ilvl w:val="0"/>
-          <w:numId w:val="13"/>
-        </w:numPr>
-      </w:pPr>
-      <w:r>
-        <w:t>Efficiency – Evaluating system performance such as loading times and responsiveness.</w:t>
-      </w:r>
-    </w:p>
-    <w:p>
-      <w:pPr>
-        <w:pStyle w:val="ListParagraph"/>
-        <w:numPr>
-          <w:ilvl w:val="0"/>
-          <w:numId w:val="13"/>
-        </w:numPr>
-      </w:pPr>
-      <w:r>
-        <w:t>Interactivity – Efficacy of user interaction with the virtual environment.</w:t>
-      </w:r>
-    </w:p>
-    <w:p>
-      <w:pPr>
-        <w:pStyle w:val="ListParagraph"/>
-        <w:numPr>
-          <w:ilvl w:val="0"/>
-          <w:numId w:val="13"/>
-        </w:numPr>
-      </w:pPr>
-      <w:r>
-        <w:t>Reliability –</w:t>
-      </w:r>
-      <w:r>
-        <w:t xml:space="preserve"> Ability to repeat an experience within the virtual environment.</w:t>
-      </w:r>
-    </w:p>
-    <w:p>
-      <w:pPr>
-        <w:pStyle w:val="ListParagraph"/>
-        <w:numPr>
-          <w:ilvl w:val="0"/>
-          <w:numId w:val="13"/>
-        </w:numPr>
-      </w:pPr>
-      <w:r>
-        <w:t xml:space="preserve">Accuracy </w:t>
-      </w:r>
-      <w:r>
-        <w:t>– Evaluation of how similar it is to the intended experience.</w:t>
-      </w:r>
-    </w:p>
-    <w:p>
-      <w:pPr>
-        <w:pStyle w:val="ListParagraph"/>
-        <w:numPr>
-          <w:ilvl w:val="0"/>
-          <w:numId w:val="13"/>
-        </w:numPr>
-      </w:pPr>
-      <w:r>
-        <w:t xml:space="preserve">Stability </w:t>
-      </w:r>
-      <w:r>
-        <w:t>– Ability to remain operational and responsive, through different events.</w:t>
-      </w:r>
-    </w:p>
-    <w:p>
-      <w:pPr>
-        <w:pStyle w:val="ListParagraph"/>
-        <w:numPr>
-          <w:ilvl w:val="0"/>
-          <w:numId w:val="13"/>
-        </w:numPr>
-      </w:pPr>
-      <w:r>
-        <w:t>Robustness –</w:t>
-      </w:r>
-      <w:r>
-        <w:t xml:space="preserve"> Ability to remain operational through different types of errors during runtime.</w:t>
-      </w:r>
-    </w:p>
+    <w:tbl>
+      <w:tblPr>
+        <w:tblpPr w:leftFromText="180" w:rightFromText="180" w:bottomFromText="160" w:vertAnchor="text" w:horzAnchor="margin" w:tblpXSpec="center" w:tblpY="333"/>
+        <w:tblOverlap w:val="never"/>
+        <w:tblW w:w="9493" w:type="dxa"/>
+        <w:tblLook w:val="04A0" w:firstRow="1" w:lastRow="0" w:firstColumn="1" w:lastColumn="0" w:noHBand="0" w:noVBand="1"/>
+      </w:tblPr>
+      <w:tblGrid>
+        <w:gridCol w:w="1511"/>
+        <w:gridCol w:w="2604"/>
+        <w:gridCol w:w="2788"/>
+        <w:gridCol w:w="2590"/>
+      </w:tblGrid>
+      <w:tr>
+        <w:trPr>
+          <w:trHeight w:val="320"/>
+        </w:trPr>
+        <w:tc>
+          <w:tcPr>
+            <w:tcW w:w="1511" w:type="dxa"/>
+            <w:tcBorders>
+              <w:top w:val="single" w:sz="4" w:space="0" w:color="auto"/>
+              <w:left w:val="single" w:sz="4" w:space="0" w:color="auto"/>
+              <w:bottom w:val="single" w:sz="4" w:space="0" w:color="auto"/>
+              <w:right w:val="single" w:sz="4" w:space="0" w:color="auto"/>
+            </w:tcBorders>
+            <w:shd w:val="clear" w:color="auto" w:fill="000000"/>
+            <w:vAlign w:val="center"/>
+            <w:hideMark/>
+          </w:tcPr>
+          <w:p>
+            <w:pPr>
+              <w:pStyle w:val="BodyText"/>
+              <w:rPr>
+                <w:b/>
+                <w:bCs/>
+                <w:lang w:val="en-GB"/>
+              </w:rPr>
+            </w:pPr>
+            <w:r>
+              <w:rPr>
+                <w:b/>
+                <w:bCs/>
+                <w:lang w:val="en-GB"/>
+              </w:rPr>
+              <w:t>Feature</w:t>
+            </w:r>
+          </w:p>
+        </w:tc>
+        <w:tc>
+          <w:tcPr>
+            <w:tcW w:w="2604" w:type="dxa"/>
+            <w:tcBorders>
+              <w:top w:val="single" w:sz="4" w:space="0" w:color="auto"/>
+              <w:left w:val="single" w:sz="4" w:space="0" w:color="auto"/>
+              <w:bottom w:val="single" w:sz="4" w:space="0" w:color="auto"/>
+              <w:right w:val="single" w:sz="4" w:space="0" w:color="auto"/>
+            </w:tcBorders>
+            <w:shd w:val="clear" w:color="auto" w:fill="000000"/>
+          </w:tcPr>
+          <w:p>
+            <w:pPr>
+              <w:pStyle w:val="BodyText"/>
+              <w:rPr>
+                <w:b/>
+                <w:bCs/>
+                <w:lang w:val="en-GB"/>
+              </w:rPr>
+            </w:pPr>
+            <w:r>
+              <w:rPr>
+                <w:b/>
+                <w:bCs/>
+                <w:lang w:val="en-GB"/>
+              </w:rPr>
+              <w:t>Definition</w:t>
+            </w:r>
+          </w:p>
+        </w:tc>
+        <w:tc>
+          <w:tcPr>
+            <w:tcW w:w="2788" w:type="dxa"/>
+            <w:tcBorders>
+              <w:top w:val="single" w:sz="4" w:space="0" w:color="auto"/>
+              <w:left w:val="single" w:sz="4" w:space="0" w:color="auto"/>
+              <w:bottom w:val="single" w:sz="4" w:space="0" w:color="auto"/>
+              <w:right w:val="single" w:sz="4" w:space="0" w:color="auto"/>
+            </w:tcBorders>
+            <w:shd w:val="clear" w:color="auto" w:fill="000000"/>
+            <w:vAlign w:val="center"/>
+            <w:hideMark/>
+          </w:tcPr>
+          <w:p>
+            <w:pPr>
+              <w:pStyle w:val="BodyText"/>
+              <w:rPr>
+                <w:b/>
+                <w:bCs/>
+                <w:lang w:val="en-GB"/>
+              </w:rPr>
+            </w:pPr>
+            <w:r>
+              <w:rPr>
+                <w:b/>
+                <w:bCs/>
+                <w:lang w:val="en-GB"/>
+              </w:rPr>
+              <w:t>Testing</w:t>
+            </w:r>
+          </w:p>
+        </w:tc>
+        <w:tc>
+          <w:tcPr>
+            <w:tcW w:w="2590" w:type="dxa"/>
+            <w:tcBorders>
+              <w:top w:val="single" w:sz="4" w:space="0" w:color="auto"/>
+              <w:left w:val="single" w:sz="4" w:space="0" w:color="auto"/>
+              <w:bottom w:val="single" w:sz="4" w:space="0" w:color="auto"/>
+              <w:right w:val="single" w:sz="4" w:space="0" w:color="auto"/>
+            </w:tcBorders>
+            <w:shd w:val="clear" w:color="auto" w:fill="000000"/>
+            <w:vAlign w:val="center"/>
+            <w:hideMark/>
+          </w:tcPr>
+          <w:p>
+            <w:pPr>
+              <w:pStyle w:val="BodyText"/>
+              <w:rPr>
+                <w:b/>
+                <w:bCs/>
+                <w:lang w:val="en-GB"/>
+              </w:rPr>
+            </w:pPr>
+            <w:r>
+              <w:rPr>
+                <w:b/>
+                <w:bCs/>
+                <w:lang w:val="en-GB"/>
+              </w:rPr>
+              <w:t>Success Criteria</w:t>
+            </w:r>
+          </w:p>
+        </w:tc>
+      </w:tr>
+      <w:tr>
+        <w:trPr>
+          <w:trHeight w:val="641"/>
+        </w:trPr>
+        <w:tc>
+          <w:tcPr>
+            <w:tcW w:w="1511" w:type="dxa"/>
+            <w:tcBorders>
+              <w:top w:val="single" w:sz="4" w:space="0" w:color="auto"/>
+              <w:left w:val="single" w:sz="4" w:space="0" w:color="auto"/>
+              <w:bottom w:val="single" w:sz="4" w:space="0" w:color="auto"/>
+              <w:right w:val="single" w:sz="4" w:space="0" w:color="auto"/>
+            </w:tcBorders>
+            <w:shd w:val="clear" w:color="auto" w:fill="D9D9D9"/>
+            <w:vAlign w:val="center"/>
+            <w:hideMark/>
+          </w:tcPr>
+          <w:p>
+            <w:pPr>
+              <w:pStyle w:val="BodyText"/>
+              <w:rPr>
+                <w:lang w:val="en-GB"/>
+              </w:rPr>
+            </w:pPr>
+            <w:r>
+              <w:rPr>
+                <w:lang w:val="en-GB"/>
+              </w:rPr>
+              <w:t>Collaborative</w:t>
+            </w:r>
+          </w:p>
+        </w:tc>
+        <w:tc>
+          <w:tcPr>
+            <w:tcW w:w="2604" w:type="dxa"/>
+            <w:tcBorders>
+              <w:top w:val="single" w:sz="4" w:space="0" w:color="auto"/>
+              <w:left w:val="single" w:sz="4" w:space="0" w:color="auto"/>
+              <w:bottom w:val="single" w:sz="4" w:space="0" w:color="auto"/>
+              <w:right w:val="single" w:sz="4" w:space="0" w:color="auto"/>
+            </w:tcBorders>
+            <w:shd w:val="clear" w:color="auto" w:fill="D9D9D9"/>
+          </w:tcPr>
+          <w:p>
+            <w:r>
+              <w:t>A</w:t>
+            </w:r>
+            <w:r>
+              <w:t>bility to support interactions between multiple users.</w:t>
+            </w:r>
+          </w:p>
+          <w:p>
+            <w:pPr>
+              <w:pStyle w:val="BodyText"/>
+              <w:rPr>
+                <w:lang w:val="en-GB"/>
+              </w:rPr>
+            </w:pPr>
+          </w:p>
+        </w:tc>
+        <w:tc>
+          <w:tcPr>
+            <w:tcW w:w="2788" w:type="dxa"/>
+            <w:tcBorders>
+              <w:top w:val="single" w:sz="4" w:space="0" w:color="auto"/>
+              <w:left w:val="single" w:sz="4" w:space="0" w:color="auto"/>
+              <w:bottom w:val="single" w:sz="4" w:space="0" w:color="auto"/>
+              <w:right w:val="single" w:sz="4" w:space="0" w:color="auto"/>
+            </w:tcBorders>
+            <w:shd w:val="clear" w:color="auto" w:fill="D9D9D9"/>
+            <w:vAlign w:val="center"/>
+            <w:hideMark/>
+          </w:tcPr>
+          <w:p>
+            <w:pPr>
+              <w:pStyle w:val="BodyText"/>
+              <w:rPr>
+                <w:lang w:val="en-GB"/>
+              </w:rPr>
+            </w:pPr>
+            <w:r>
+              <w:rPr>
+                <w:lang w:val="en-GB"/>
+              </w:rPr>
+              <w:t> </w:t>
+            </w:r>
+          </w:p>
+        </w:tc>
+        <w:tc>
+          <w:tcPr>
+            <w:tcW w:w="2590" w:type="dxa"/>
+            <w:tcBorders>
+              <w:top w:val="single" w:sz="4" w:space="0" w:color="auto"/>
+              <w:left w:val="single" w:sz="4" w:space="0" w:color="auto"/>
+              <w:bottom w:val="single" w:sz="4" w:space="0" w:color="auto"/>
+              <w:right w:val="single" w:sz="4" w:space="0" w:color="auto"/>
+            </w:tcBorders>
+            <w:shd w:val="clear" w:color="auto" w:fill="D9D9D9"/>
+            <w:vAlign w:val="center"/>
+            <w:hideMark/>
+          </w:tcPr>
+          <w:p>
+            <w:pPr>
+              <w:pStyle w:val="BodyText"/>
+              <w:rPr>
+                <w:lang w:val="en-GB"/>
+              </w:rPr>
+            </w:pPr>
+            <w:r>
+              <w:rPr>
+                <w:lang w:val="en-GB"/>
+              </w:rPr>
+              <w:t> </w:t>
+            </w:r>
+          </w:p>
+        </w:tc>
+      </w:tr>
+      <w:tr>
+        <w:trPr>
+          <w:trHeight w:val="1831"/>
+        </w:trPr>
+        <w:tc>
+          <w:tcPr>
+            <w:tcW w:w="1511" w:type="dxa"/>
+            <w:tcBorders>
+              <w:top w:val="single" w:sz="4" w:space="0" w:color="auto"/>
+              <w:left w:val="single" w:sz="4" w:space="0" w:color="auto"/>
+              <w:bottom w:val="single" w:sz="4" w:space="0" w:color="auto"/>
+              <w:right w:val="single" w:sz="4" w:space="0" w:color="auto"/>
+            </w:tcBorders>
+            <w:vAlign w:val="center"/>
+            <w:hideMark/>
+          </w:tcPr>
+          <w:p>
+            <w:pPr>
+              <w:pStyle w:val="BodyText"/>
+              <w:rPr>
+                <w:lang w:val="en-GB"/>
+              </w:rPr>
+            </w:pPr>
+            <w:r>
+              <w:rPr>
+                <w:lang w:val="en-GB"/>
+              </w:rPr>
+              <w:t>Usefulness</w:t>
+            </w:r>
+          </w:p>
+        </w:tc>
+        <w:tc>
+          <w:tcPr>
+            <w:tcW w:w="2604" w:type="dxa"/>
+            <w:tcBorders>
+              <w:top w:val="single" w:sz="4" w:space="0" w:color="auto"/>
+              <w:left w:val="single" w:sz="4" w:space="0" w:color="auto"/>
+              <w:bottom w:val="single" w:sz="4" w:space="0" w:color="auto"/>
+              <w:right w:val="single" w:sz="4" w:space="0" w:color="auto"/>
+            </w:tcBorders>
+          </w:tcPr>
+          <w:p>
+            <w:pPr>
+              <w:pStyle w:val="BodyText"/>
+              <w:rPr>
+                <w:lang w:val="en-GB"/>
+              </w:rPr>
+            </w:pPr>
+            <w:r>
+              <w:t>Ability of the system to fulfil its intended purpose.</w:t>
+            </w:r>
+          </w:p>
+        </w:tc>
+        <w:tc>
+          <w:tcPr>
+            <w:tcW w:w="2788" w:type="dxa"/>
+            <w:tcBorders>
+              <w:top w:val="single" w:sz="4" w:space="0" w:color="auto"/>
+              <w:left w:val="single" w:sz="4" w:space="0" w:color="auto"/>
+              <w:bottom w:val="single" w:sz="4" w:space="0" w:color="auto"/>
+              <w:right w:val="single" w:sz="4" w:space="0" w:color="auto"/>
+            </w:tcBorders>
+            <w:vAlign w:val="center"/>
+            <w:hideMark/>
+          </w:tcPr>
+          <w:p>
+            <w:pPr>
+              <w:pStyle w:val="BodyText"/>
+              <w:rPr>
+                <w:lang w:val="en-GB"/>
+              </w:rPr>
+            </w:pPr>
+            <w:r>
+              <w:rPr>
+                <w:lang w:val="en-GB"/>
+              </w:rPr>
+              <w:t>Conduct user surveys</w:t>
+            </w:r>
+          </w:p>
+        </w:tc>
+        <w:tc>
+          <w:tcPr>
+            <w:tcW w:w="2590" w:type="dxa"/>
+            <w:tcBorders>
+              <w:top w:val="single" w:sz="4" w:space="0" w:color="auto"/>
+              <w:left w:val="single" w:sz="4" w:space="0" w:color="auto"/>
+              <w:bottom w:val="single" w:sz="4" w:space="0" w:color="auto"/>
+              <w:right w:val="single" w:sz="4" w:space="0" w:color="auto"/>
+            </w:tcBorders>
+            <w:vAlign w:val="center"/>
+            <w:hideMark/>
+          </w:tcPr>
+          <w:p>
+            <w:pPr>
+              <w:pStyle w:val="BodyText"/>
+              <w:rPr>
+                <w:lang w:val="en-GB"/>
+              </w:rPr>
+            </w:pPr>
+            <w:r>
+              <w:rPr>
+                <w:lang w:val="en-GB"/>
+              </w:rPr>
+              <w:t>Most users agree the application is useful</w:t>
+            </w:r>
+          </w:p>
+        </w:tc>
+      </w:tr>
+      <w:tr>
+        <w:trPr>
+          <w:trHeight w:val="1831"/>
+        </w:trPr>
+        <w:tc>
+          <w:tcPr>
+            <w:tcW w:w="1511" w:type="dxa"/>
+            <w:tcBorders>
+              <w:top w:val="single" w:sz="4" w:space="0" w:color="auto"/>
+              <w:left w:val="single" w:sz="4" w:space="0" w:color="auto"/>
+              <w:bottom w:val="single" w:sz="4" w:space="0" w:color="auto"/>
+              <w:right w:val="single" w:sz="4" w:space="0" w:color="auto"/>
+            </w:tcBorders>
+            <w:shd w:val="clear" w:color="auto" w:fill="D9D9D9"/>
+            <w:vAlign w:val="center"/>
+            <w:hideMark/>
+          </w:tcPr>
+          <w:p>
+            <w:pPr>
+              <w:pStyle w:val="BodyText"/>
+              <w:rPr>
+                <w:lang w:val="en-GB"/>
+              </w:rPr>
+            </w:pPr>
+            <w:r>
+              <w:rPr>
+                <w:lang w:val="en-GB"/>
+              </w:rPr>
+              <w:t>Usability</w:t>
+            </w:r>
+          </w:p>
+        </w:tc>
+        <w:tc>
+          <w:tcPr>
+            <w:tcW w:w="2604" w:type="dxa"/>
+            <w:tcBorders>
+              <w:top w:val="single" w:sz="4" w:space="0" w:color="auto"/>
+              <w:left w:val="single" w:sz="4" w:space="0" w:color="auto"/>
+              <w:bottom w:val="single" w:sz="4" w:space="0" w:color="auto"/>
+              <w:right w:val="single" w:sz="4" w:space="0" w:color="auto"/>
+            </w:tcBorders>
+            <w:shd w:val="clear" w:color="auto" w:fill="D9D9D9"/>
+          </w:tcPr>
+          <w:p>
+            <w:r>
+              <w:t>Level of ease of user navigation and interaction.</w:t>
+            </w:r>
+          </w:p>
+          <w:p>
+            <w:pPr>
+              <w:pStyle w:val="BodyText"/>
+              <w:rPr>
+                <w:lang w:val="en-GB"/>
+              </w:rPr>
+            </w:pPr>
+          </w:p>
+        </w:tc>
+        <w:tc>
+          <w:tcPr>
+            <w:tcW w:w="2788" w:type="dxa"/>
+            <w:tcBorders>
+              <w:top w:val="single" w:sz="4" w:space="0" w:color="auto"/>
+              <w:left w:val="single" w:sz="4" w:space="0" w:color="auto"/>
+              <w:bottom w:val="single" w:sz="4" w:space="0" w:color="auto"/>
+              <w:right w:val="single" w:sz="4" w:space="0" w:color="auto"/>
+            </w:tcBorders>
+            <w:shd w:val="clear" w:color="auto" w:fill="D9D9D9"/>
+            <w:vAlign w:val="center"/>
+            <w:hideMark/>
+          </w:tcPr>
+          <w:p>
+            <w:pPr>
+              <w:pStyle w:val="BodyText"/>
+              <w:rPr>
+                <w:lang w:val="en-GB"/>
+              </w:rPr>
+            </w:pPr>
+            <w:r>
+              <w:rPr>
+                <w:lang w:val="en-GB"/>
+              </w:rPr>
+              <w:t>Users complete specific tasks</w:t>
+            </w:r>
+          </w:p>
+        </w:tc>
+        <w:tc>
+          <w:tcPr>
+            <w:tcW w:w="2590" w:type="dxa"/>
+            <w:tcBorders>
+              <w:top w:val="single" w:sz="4" w:space="0" w:color="auto"/>
+              <w:left w:val="single" w:sz="4" w:space="0" w:color="auto"/>
+              <w:bottom w:val="single" w:sz="4" w:space="0" w:color="auto"/>
+              <w:right w:val="single" w:sz="4" w:space="0" w:color="auto"/>
+            </w:tcBorders>
+            <w:shd w:val="clear" w:color="auto" w:fill="D9D9D9"/>
+            <w:vAlign w:val="center"/>
+            <w:hideMark/>
+          </w:tcPr>
+          <w:p>
+            <w:pPr>
+              <w:pStyle w:val="BodyText"/>
+              <w:rPr>
+                <w:lang w:val="en-GB"/>
+              </w:rPr>
+            </w:pPr>
+            <w:r>
+              <w:rPr>
+                <w:lang w:val="en-GB"/>
+              </w:rPr>
+              <w:t xml:space="preserve">Most </w:t>
+            </w:r>
+            <w:r>
+              <w:rPr>
+                <w:lang w:val="en-GB"/>
+              </w:rPr>
+              <w:t>users’</w:t>
+            </w:r>
+            <w:r>
+              <w:rPr>
+                <w:lang w:val="en-GB"/>
+              </w:rPr>
+              <w:t xml:space="preserve"> complete tasks successfully</w:t>
+            </w:r>
+            <w:r>
+              <w:rPr>
+                <w:lang w:val="en-GB"/>
+              </w:rPr>
+              <w:t xml:space="preserve"> without help</w:t>
+            </w:r>
+          </w:p>
+        </w:tc>
+      </w:tr>
+      <w:tr>
+        <w:trPr>
+          <w:trHeight w:val="961"/>
+        </w:trPr>
+        <w:tc>
+          <w:tcPr>
+            <w:tcW w:w="1511" w:type="dxa"/>
+            <w:tcBorders>
+              <w:top w:val="single" w:sz="4" w:space="0" w:color="auto"/>
+              <w:left w:val="single" w:sz="4" w:space="0" w:color="auto"/>
+              <w:bottom w:val="single" w:sz="4" w:space="0" w:color="auto"/>
+              <w:right w:val="single" w:sz="4" w:space="0" w:color="auto"/>
+            </w:tcBorders>
+            <w:vAlign w:val="center"/>
+            <w:hideMark/>
+          </w:tcPr>
+          <w:p>
+            <w:pPr>
+              <w:pStyle w:val="BodyText"/>
+              <w:rPr>
+                <w:lang w:val="en-GB"/>
+              </w:rPr>
+            </w:pPr>
+            <w:r>
+              <w:rPr>
+                <w:lang w:val="en-GB"/>
+              </w:rPr>
+              <w:t>Efficiency</w:t>
+            </w:r>
+          </w:p>
+        </w:tc>
+        <w:tc>
+          <w:tcPr>
+            <w:tcW w:w="2604" w:type="dxa"/>
+            <w:tcBorders>
+              <w:top w:val="single" w:sz="4" w:space="0" w:color="auto"/>
+              <w:left w:val="single" w:sz="4" w:space="0" w:color="auto"/>
+              <w:bottom w:val="single" w:sz="4" w:space="0" w:color="auto"/>
+              <w:right w:val="single" w:sz="4" w:space="0" w:color="auto"/>
+            </w:tcBorders>
+          </w:tcPr>
+          <w:p>
+            <w:r>
+              <w:t>Evaluating system performance such as loading times and responsiveness.</w:t>
+            </w:r>
+          </w:p>
+          <w:p>
+            <w:pPr>
+              <w:pStyle w:val="BodyText"/>
+              <w:rPr>
+                <w:lang w:val="en-GB"/>
+              </w:rPr>
+            </w:pPr>
+          </w:p>
+        </w:tc>
+        <w:tc>
+          <w:tcPr>
+            <w:tcW w:w="2788" w:type="dxa"/>
+            <w:tcBorders>
+              <w:top w:val="single" w:sz="4" w:space="0" w:color="auto"/>
+              <w:left w:val="single" w:sz="4" w:space="0" w:color="auto"/>
+              <w:bottom w:val="single" w:sz="4" w:space="0" w:color="auto"/>
+              <w:right w:val="single" w:sz="4" w:space="0" w:color="auto"/>
+            </w:tcBorders>
+            <w:vAlign w:val="center"/>
+            <w:hideMark/>
+          </w:tcPr>
+          <w:p>
+            <w:pPr>
+              <w:pStyle w:val="BodyText"/>
+              <w:rPr>
+                <w:lang w:val="en-GB"/>
+              </w:rPr>
+            </w:pPr>
+            <w:r>
+              <w:rPr>
+                <w:lang w:val="en-GB"/>
+              </w:rPr>
+              <w:t>Measure loading time and FPS</w:t>
+            </w:r>
+          </w:p>
+        </w:tc>
+        <w:tc>
+          <w:tcPr>
+            <w:tcW w:w="2590" w:type="dxa"/>
+            <w:tcBorders>
+              <w:top w:val="single" w:sz="4" w:space="0" w:color="auto"/>
+              <w:left w:val="single" w:sz="4" w:space="0" w:color="auto"/>
+              <w:bottom w:val="single" w:sz="4" w:space="0" w:color="auto"/>
+              <w:right w:val="single" w:sz="4" w:space="0" w:color="auto"/>
+            </w:tcBorders>
+            <w:vAlign w:val="center"/>
+            <w:hideMark/>
+          </w:tcPr>
+          <w:p>
+            <w:pPr>
+              <w:pStyle w:val="BodyText"/>
+              <w:rPr>
+                <w:lang w:val="en-GB"/>
+              </w:rPr>
+            </w:pPr>
+            <w:r>
+              <w:rPr>
+                <w:lang w:val="en-GB"/>
+              </w:rPr>
+              <w:t> </w:t>
+            </w:r>
+          </w:p>
+        </w:tc>
+      </w:tr>
+      <w:tr>
+        <w:trPr>
+          <w:trHeight w:val="1526"/>
+        </w:trPr>
+        <w:tc>
+          <w:tcPr>
+            <w:tcW w:w="1511" w:type="dxa"/>
+            <w:tcBorders>
+              <w:top w:val="single" w:sz="4" w:space="0" w:color="auto"/>
+              <w:left w:val="single" w:sz="4" w:space="0" w:color="auto"/>
+              <w:bottom w:val="single" w:sz="4" w:space="0" w:color="auto"/>
+              <w:right w:val="single" w:sz="4" w:space="0" w:color="auto"/>
+            </w:tcBorders>
+            <w:shd w:val="clear" w:color="auto" w:fill="D9D9D9"/>
+            <w:vAlign w:val="center"/>
+            <w:hideMark/>
+          </w:tcPr>
+          <w:p>
+            <w:pPr>
+              <w:pStyle w:val="BodyText"/>
+              <w:rPr>
+                <w:lang w:val="en-GB"/>
+              </w:rPr>
+            </w:pPr>
+            <w:r>
+              <w:rPr>
+                <w:lang w:val="en-GB"/>
+              </w:rPr>
+              <w:t>Reliability</w:t>
+            </w:r>
+          </w:p>
+        </w:tc>
+        <w:tc>
+          <w:tcPr>
+            <w:tcW w:w="2604" w:type="dxa"/>
+            <w:tcBorders>
+              <w:top w:val="single" w:sz="4" w:space="0" w:color="auto"/>
+              <w:left w:val="single" w:sz="4" w:space="0" w:color="auto"/>
+              <w:bottom w:val="single" w:sz="4" w:space="0" w:color="auto"/>
+              <w:right w:val="single" w:sz="4" w:space="0" w:color="auto"/>
+            </w:tcBorders>
+            <w:shd w:val="clear" w:color="auto" w:fill="D9D9D9"/>
+          </w:tcPr>
+          <w:p>
+            <w:pPr>
+              <w:pStyle w:val="BodyText"/>
+              <w:rPr>
+                <w:lang w:val="en-GB"/>
+              </w:rPr>
+            </w:pPr>
+            <w:r>
+              <w:t>Ability to repeat an experience within the virtual environment.</w:t>
+            </w:r>
+          </w:p>
+        </w:tc>
+        <w:tc>
+          <w:tcPr>
+            <w:tcW w:w="2788" w:type="dxa"/>
+            <w:tcBorders>
+              <w:top w:val="single" w:sz="4" w:space="0" w:color="auto"/>
+              <w:left w:val="single" w:sz="4" w:space="0" w:color="auto"/>
+              <w:bottom w:val="single" w:sz="4" w:space="0" w:color="auto"/>
+              <w:right w:val="single" w:sz="4" w:space="0" w:color="auto"/>
+            </w:tcBorders>
+            <w:shd w:val="clear" w:color="auto" w:fill="D9D9D9"/>
+            <w:vAlign w:val="center"/>
+            <w:hideMark/>
+          </w:tcPr>
+          <w:p>
+            <w:pPr>
+              <w:pStyle w:val="BodyText"/>
+              <w:rPr>
+                <w:lang w:val="en-GB"/>
+              </w:rPr>
+            </w:pPr>
+            <w:r>
+              <w:rPr>
+                <w:lang w:val="en-GB"/>
+              </w:rPr>
+              <w:t>Run the application multiple times</w:t>
+            </w:r>
+          </w:p>
+        </w:tc>
+        <w:tc>
+          <w:tcPr>
+            <w:tcW w:w="2590" w:type="dxa"/>
+            <w:tcBorders>
+              <w:top w:val="single" w:sz="4" w:space="0" w:color="auto"/>
+              <w:left w:val="single" w:sz="4" w:space="0" w:color="auto"/>
+              <w:bottom w:val="single" w:sz="4" w:space="0" w:color="auto"/>
+              <w:right w:val="single" w:sz="4" w:space="0" w:color="auto"/>
+            </w:tcBorders>
+            <w:shd w:val="clear" w:color="auto" w:fill="D9D9D9"/>
+            <w:vAlign w:val="center"/>
+            <w:hideMark/>
+          </w:tcPr>
+          <w:p>
+            <w:pPr>
+              <w:pStyle w:val="BodyText"/>
+              <w:rPr>
+                <w:lang w:val="en-GB"/>
+              </w:rPr>
+            </w:pPr>
+            <w:r>
+              <w:rPr>
+                <w:lang w:val="en-GB"/>
+              </w:rPr>
+              <w:t>9/10 successful runs without errors</w:t>
+            </w:r>
+          </w:p>
+        </w:tc>
+      </w:tr>
+      <w:tr>
+        <w:trPr>
+          <w:trHeight w:val="641"/>
+        </w:trPr>
+        <w:tc>
+          <w:tcPr>
+            <w:tcW w:w="1511" w:type="dxa"/>
+            <w:tcBorders>
+              <w:top w:val="single" w:sz="4" w:space="0" w:color="auto"/>
+              <w:left w:val="single" w:sz="4" w:space="0" w:color="auto"/>
+              <w:bottom w:val="single" w:sz="4" w:space="0" w:color="auto"/>
+              <w:right w:val="single" w:sz="4" w:space="0" w:color="auto"/>
+            </w:tcBorders>
+            <w:vAlign w:val="center"/>
+            <w:hideMark/>
+          </w:tcPr>
+          <w:p>
+            <w:pPr>
+              <w:pStyle w:val="BodyText"/>
+              <w:rPr>
+                <w:lang w:val="en-GB"/>
+              </w:rPr>
+            </w:pPr>
+            <w:r>
+              <w:rPr>
+                <w:lang w:val="en-GB"/>
+              </w:rPr>
+              <w:t>Accuracy</w:t>
+            </w:r>
+          </w:p>
+        </w:tc>
+        <w:tc>
+          <w:tcPr>
+            <w:tcW w:w="2604" w:type="dxa"/>
+            <w:tcBorders>
+              <w:top w:val="single" w:sz="4" w:space="0" w:color="auto"/>
+              <w:left w:val="single" w:sz="4" w:space="0" w:color="auto"/>
+              <w:bottom w:val="single" w:sz="4" w:space="0" w:color="auto"/>
+              <w:right w:val="single" w:sz="4" w:space="0" w:color="auto"/>
+            </w:tcBorders>
+          </w:tcPr>
+          <w:p>
+            <w:pPr>
+              <w:pStyle w:val="BodyText"/>
+              <w:rPr>
+                <w:lang w:val="en-GB"/>
+              </w:rPr>
+            </w:pPr>
+            <w:r>
+              <w:t>Evaluation of how similar it is to the intended experience.</w:t>
+            </w:r>
+          </w:p>
+        </w:tc>
+        <w:tc>
+          <w:tcPr>
+            <w:tcW w:w="2788" w:type="dxa"/>
+            <w:tcBorders>
+              <w:top w:val="single" w:sz="4" w:space="0" w:color="auto"/>
+              <w:left w:val="single" w:sz="4" w:space="0" w:color="auto"/>
+              <w:bottom w:val="single" w:sz="4" w:space="0" w:color="auto"/>
+              <w:right w:val="single" w:sz="4" w:space="0" w:color="auto"/>
+            </w:tcBorders>
+            <w:vAlign w:val="center"/>
+            <w:hideMark/>
+          </w:tcPr>
+          <w:p>
+            <w:pPr>
+              <w:pStyle w:val="BodyText"/>
+              <w:rPr>
+                <w:lang w:val="en-GB"/>
+              </w:rPr>
+            </w:pPr>
+            <w:r>
+              <w:rPr>
+                <w:lang w:val="en-GB"/>
+              </w:rPr>
+              <w:t> </w:t>
+            </w:r>
+            <w:r>
+              <w:rPr>
+                <w:lang w:val="en-GB"/>
+              </w:rPr>
+              <w:t>User Survey</w:t>
+            </w:r>
+          </w:p>
+        </w:tc>
+        <w:tc>
+          <w:tcPr>
+            <w:tcW w:w="2590" w:type="dxa"/>
+            <w:tcBorders>
+              <w:top w:val="single" w:sz="4" w:space="0" w:color="auto"/>
+              <w:left w:val="single" w:sz="4" w:space="0" w:color="auto"/>
+              <w:bottom w:val="single" w:sz="4" w:space="0" w:color="auto"/>
+              <w:right w:val="single" w:sz="4" w:space="0" w:color="auto"/>
+            </w:tcBorders>
+            <w:vAlign w:val="center"/>
+            <w:hideMark/>
+          </w:tcPr>
+          <w:p>
+            <w:pPr>
+              <w:pStyle w:val="BodyText"/>
+              <w:rPr>
+                <w:lang w:val="en-GB"/>
+              </w:rPr>
+            </w:pPr>
+            <w:r>
+              <w:rPr>
+                <w:lang w:val="en-GB"/>
+              </w:rPr>
+              <w:t xml:space="preserve">Most users </w:t>
+            </w:r>
+            <w:r>
+              <w:rPr>
+                <w:lang w:val="en-GB"/>
+              </w:rPr>
+              <w:t> </w:t>
+            </w:r>
+            <w:r>
+              <w:rPr>
+                <w:lang w:val="en-GB"/>
+              </w:rPr>
+              <w:t>agree that it the application is accurate.</w:t>
+            </w:r>
+          </w:p>
+        </w:tc>
+      </w:tr>
+      <w:tr>
+        <w:trPr>
+          <w:trHeight w:val="961"/>
+        </w:trPr>
+        <w:tc>
+          <w:tcPr>
+            <w:tcW w:w="1511" w:type="dxa"/>
+            <w:tcBorders>
+              <w:top w:val="single" w:sz="4" w:space="0" w:color="auto"/>
+              <w:left w:val="single" w:sz="4" w:space="0" w:color="auto"/>
+              <w:bottom w:val="single" w:sz="4" w:space="0" w:color="auto"/>
+              <w:right w:val="single" w:sz="4" w:space="0" w:color="auto"/>
+            </w:tcBorders>
+            <w:shd w:val="clear" w:color="auto" w:fill="D9D9D9"/>
+            <w:vAlign w:val="center"/>
+            <w:hideMark/>
+          </w:tcPr>
+          <w:p>
+            <w:pPr>
+              <w:pStyle w:val="BodyText"/>
+              <w:rPr>
+                <w:lang w:val="en-GB"/>
+              </w:rPr>
+            </w:pPr>
+            <w:r>
+              <w:rPr>
+                <w:lang w:val="en-GB"/>
+              </w:rPr>
+              <w:t>Stability</w:t>
+            </w:r>
+          </w:p>
+        </w:tc>
+        <w:tc>
+          <w:tcPr>
+            <w:tcW w:w="2604" w:type="dxa"/>
+            <w:tcBorders>
+              <w:top w:val="single" w:sz="4" w:space="0" w:color="auto"/>
+              <w:left w:val="single" w:sz="4" w:space="0" w:color="auto"/>
+              <w:bottom w:val="single" w:sz="4" w:space="0" w:color="auto"/>
+              <w:right w:val="single" w:sz="4" w:space="0" w:color="auto"/>
+            </w:tcBorders>
+            <w:shd w:val="clear" w:color="auto" w:fill="D9D9D9"/>
+          </w:tcPr>
+          <w:p>
+            <w:pPr>
+              <w:pStyle w:val="BodyText"/>
+              <w:rPr>
+                <w:lang w:val="en-GB"/>
+              </w:rPr>
+            </w:pPr>
+            <w:r>
+              <w:t>The ability</w:t>
+            </w:r>
+            <w:r>
+              <w:t xml:space="preserve"> to remain operational and </w:t>
+            </w:r>
+            <w:r>
+              <w:lastRenderedPageBreak/>
+              <w:t>responsive, through different events</w:t>
+            </w:r>
+            <w:r>
+              <w:t>.</w:t>
+            </w:r>
+          </w:p>
+        </w:tc>
+        <w:tc>
+          <w:tcPr>
+            <w:tcW w:w="2788" w:type="dxa"/>
+            <w:tcBorders>
+              <w:top w:val="single" w:sz="4" w:space="0" w:color="auto"/>
+              <w:left w:val="single" w:sz="4" w:space="0" w:color="auto"/>
+              <w:bottom w:val="single" w:sz="4" w:space="0" w:color="auto"/>
+              <w:right w:val="single" w:sz="4" w:space="0" w:color="auto"/>
+            </w:tcBorders>
+            <w:shd w:val="clear" w:color="auto" w:fill="D9D9D9"/>
+            <w:vAlign w:val="center"/>
+            <w:hideMark/>
+          </w:tcPr>
+          <w:p>
+            <w:pPr>
+              <w:pStyle w:val="BodyText"/>
+              <w:rPr>
+                <w:lang w:val="en-GB"/>
+              </w:rPr>
+            </w:pPr>
+            <w:r>
+              <w:rPr>
+                <w:lang w:val="en-GB"/>
+              </w:rPr>
+              <w:lastRenderedPageBreak/>
+              <w:t> </w:t>
+            </w:r>
+            <w:r>
+              <w:rPr>
+                <w:lang w:val="en-GB"/>
+              </w:rPr>
+              <w:t>Measure FPS between different actions</w:t>
+            </w:r>
+          </w:p>
+        </w:tc>
+        <w:tc>
+          <w:tcPr>
+            <w:tcW w:w="2590" w:type="dxa"/>
+            <w:tcBorders>
+              <w:top w:val="single" w:sz="4" w:space="0" w:color="auto"/>
+              <w:left w:val="single" w:sz="4" w:space="0" w:color="auto"/>
+              <w:bottom w:val="single" w:sz="4" w:space="0" w:color="auto"/>
+              <w:right w:val="single" w:sz="4" w:space="0" w:color="auto"/>
+            </w:tcBorders>
+            <w:shd w:val="clear" w:color="auto" w:fill="D9D9D9"/>
+            <w:vAlign w:val="center"/>
+            <w:hideMark/>
+          </w:tcPr>
+          <w:p>
+            <w:pPr>
+              <w:pStyle w:val="BodyText"/>
+              <w:rPr>
+                <w:lang w:val="en-GB"/>
+              </w:rPr>
+            </w:pPr>
+            <w:r>
+              <w:rPr>
+                <w:lang w:val="en-GB"/>
+              </w:rPr>
+              <w:t>Frame rate to maintain with 15% of idle FPS</w:t>
+            </w:r>
+            <w:r>
+              <w:rPr>
+                <w:lang w:val="en-GB"/>
+              </w:rPr>
+              <w:t> </w:t>
+            </w:r>
+          </w:p>
+        </w:tc>
+      </w:tr>
+      <w:tr>
+        <w:trPr>
+          <w:trHeight w:val="305"/>
+        </w:trPr>
+        <w:tc>
+          <w:tcPr>
+            <w:tcW w:w="1511" w:type="dxa"/>
+            <w:tcBorders>
+              <w:top w:val="single" w:sz="4" w:space="0" w:color="auto"/>
+              <w:left w:val="single" w:sz="4" w:space="0" w:color="auto"/>
+              <w:bottom w:val="single" w:sz="4" w:space="0" w:color="auto"/>
+              <w:right w:val="single" w:sz="4" w:space="0" w:color="auto"/>
+            </w:tcBorders>
+            <w:vAlign w:val="center"/>
+            <w:hideMark/>
+          </w:tcPr>
+          <w:p>
+            <w:pPr>
+              <w:pStyle w:val="BodyText"/>
+              <w:rPr>
+                <w:lang w:val="en-GB"/>
+              </w:rPr>
+            </w:pPr>
+            <w:r>
+              <w:rPr>
+                <w:lang w:val="en-GB"/>
+              </w:rPr>
+              <w:t>Interactivity</w:t>
+            </w:r>
+          </w:p>
+        </w:tc>
+        <w:tc>
+          <w:tcPr>
+            <w:tcW w:w="2604" w:type="dxa"/>
+            <w:tcBorders>
+              <w:top w:val="single" w:sz="4" w:space="0" w:color="auto"/>
+              <w:left w:val="single" w:sz="4" w:space="0" w:color="auto"/>
+              <w:bottom w:val="single" w:sz="4" w:space="0" w:color="auto"/>
+              <w:right w:val="single" w:sz="4" w:space="0" w:color="auto"/>
+            </w:tcBorders>
+          </w:tcPr>
+          <w:p>
+            <w:r>
+              <w:t>Efficacy of user interaction with the virtual environment.</w:t>
+            </w:r>
+          </w:p>
+          <w:p>
+            <w:pPr>
+              <w:pStyle w:val="BodyText"/>
+              <w:rPr>
+                <w:lang w:val="en-GB"/>
+              </w:rPr>
+            </w:pPr>
+          </w:p>
+        </w:tc>
+        <w:tc>
+          <w:tcPr>
+            <w:tcW w:w="2788" w:type="dxa"/>
+            <w:tcBorders>
+              <w:top w:val="single" w:sz="4" w:space="0" w:color="auto"/>
+              <w:left w:val="single" w:sz="4" w:space="0" w:color="auto"/>
+              <w:bottom w:val="single" w:sz="4" w:space="0" w:color="auto"/>
+              <w:right w:val="single" w:sz="4" w:space="0" w:color="auto"/>
+            </w:tcBorders>
+            <w:vAlign w:val="center"/>
+            <w:hideMark/>
+          </w:tcPr>
+          <w:p>
+            <w:pPr>
+              <w:pStyle w:val="BodyText"/>
+              <w:rPr>
+                <w:lang w:val="en-GB"/>
+              </w:rPr>
+            </w:pPr>
+            <w:r>
+              <w:rPr>
+                <w:lang w:val="en-GB"/>
+              </w:rPr>
+              <w:t> </w:t>
+            </w:r>
+          </w:p>
+        </w:tc>
+        <w:tc>
+          <w:tcPr>
+            <w:tcW w:w="2590" w:type="dxa"/>
+            <w:tcBorders>
+              <w:top w:val="single" w:sz="4" w:space="0" w:color="auto"/>
+              <w:left w:val="single" w:sz="4" w:space="0" w:color="auto"/>
+              <w:bottom w:val="single" w:sz="4" w:space="0" w:color="auto"/>
+              <w:right w:val="single" w:sz="4" w:space="0" w:color="auto"/>
+            </w:tcBorders>
+            <w:vAlign w:val="center"/>
+            <w:hideMark/>
+          </w:tcPr>
+          <w:p>
+            <w:pPr>
+              <w:pStyle w:val="BodyText"/>
+              <w:rPr>
+                <w:lang w:val="en-GB"/>
+              </w:rPr>
+            </w:pPr>
+            <w:r>
+              <w:rPr>
+                <w:lang w:val="en-GB"/>
+              </w:rPr>
+              <w:t> </w:t>
+            </w:r>
+          </w:p>
+        </w:tc>
+      </w:tr>
+      <w:tr>
+        <w:trPr>
+          <w:trHeight w:val="305"/>
+        </w:trPr>
+        <w:tc>
+          <w:tcPr>
+            <w:tcW w:w="1511" w:type="dxa"/>
+            <w:tcBorders>
+              <w:top w:val="single" w:sz="4" w:space="0" w:color="auto"/>
+              <w:left w:val="single" w:sz="4" w:space="0" w:color="auto"/>
+              <w:bottom w:val="single" w:sz="4" w:space="0" w:color="auto"/>
+              <w:right w:val="single" w:sz="4" w:space="0" w:color="auto"/>
+            </w:tcBorders>
+            <w:shd w:val="clear" w:color="auto" w:fill="D9D9D9"/>
+            <w:vAlign w:val="center"/>
+            <w:hideMark/>
+          </w:tcPr>
+          <w:p>
+            <w:pPr>
+              <w:pStyle w:val="BodyText"/>
+              <w:rPr>
+                <w:lang w:val="en-GB"/>
+              </w:rPr>
+            </w:pPr>
+            <w:r>
+              <w:rPr>
+                <w:lang w:val="en-GB"/>
+              </w:rPr>
+              <w:t>Robustness</w:t>
+            </w:r>
+          </w:p>
+        </w:tc>
+        <w:tc>
+          <w:tcPr>
+            <w:tcW w:w="2604" w:type="dxa"/>
+            <w:tcBorders>
+              <w:top w:val="single" w:sz="4" w:space="0" w:color="auto"/>
+              <w:left w:val="single" w:sz="4" w:space="0" w:color="auto"/>
+              <w:bottom w:val="single" w:sz="4" w:space="0" w:color="auto"/>
+              <w:right w:val="single" w:sz="4" w:space="0" w:color="auto"/>
+            </w:tcBorders>
+            <w:shd w:val="clear" w:color="auto" w:fill="D9D9D9"/>
+          </w:tcPr>
+          <w:p>
+            <w:r>
+              <w:t>Ability to remain operational through different types of errors during runtime.</w:t>
+            </w:r>
+          </w:p>
+          <w:p>
+            <w:pPr>
+              <w:pStyle w:val="BodyText"/>
+              <w:rPr>
+                <w:lang w:val="en-GB"/>
+              </w:rPr>
+            </w:pPr>
+          </w:p>
+        </w:tc>
+        <w:tc>
+          <w:tcPr>
+            <w:tcW w:w="2788" w:type="dxa"/>
+            <w:tcBorders>
+              <w:top w:val="single" w:sz="4" w:space="0" w:color="auto"/>
+              <w:left w:val="single" w:sz="4" w:space="0" w:color="auto"/>
+              <w:bottom w:val="single" w:sz="4" w:space="0" w:color="auto"/>
+              <w:right w:val="single" w:sz="4" w:space="0" w:color="auto"/>
+            </w:tcBorders>
+            <w:shd w:val="clear" w:color="auto" w:fill="D9D9D9"/>
+            <w:vAlign w:val="center"/>
+            <w:hideMark/>
+          </w:tcPr>
+          <w:p>
+            <w:pPr>
+              <w:pStyle w:val="BodyText"/>
+              <w:rPr>
+                <w:lang w:val="en-GB"/>
+              </w:rPr>
+            </w:pPr>
+            <w:r>
+              <w:rPr>
+                <w:lang w:val="en-GB"/>
+              </w:rPr>
+              <w:t> </w:t>
+            </w:r>
+            <w:r>
+              <w:rPr>
+                <w:lang w:val="en-GB"/>
+              </w:rPr>
+              <w:t xml:space="preserve">Send unexpected </w:t>
+            </w:r>
+            <w:r>
+              <w:rPr>
+                <w:lang w:val="en-GB"/>
+              </w:rPr>
+              <w:t>inputs.</w:t>
+            </w:r>
+          </w:p>
+        </w:tc>
+        <w:tc>
+          <w:tcPr>
+            <w:tcW w:w="2590" w:type="dxa"/>
+            <w:tcBorders>
+              <w:top w:val="single" w:sz="4" w:space="0" w:color="auto"/>
+              <w:left w:val="single" w:sz="4" w:space="0" w:color="auto"/>
+              <w:bottom w:val="single" w:sz="4" w:space="0" w:color="auto"/>
+              <w:right w:val="single" w:sz="4" w:space="0" w:color="auto"/>
+            </w:tcBorders>
+            <w:shd w:val="clear" w:color="auto" w:fill="D9D9D9"/>
+            <w:vAlign w:val="center"/>
+            <w:hideMark/>
+          </w:tcPr>
+          <w:p>
+            <w:pPr>
+              <w:pStyle w:val="BodyText"/>
+              <w:rPr>
+                <w:lang w:val="en-GB"/>
+              </w:rPr>
+            </w:pPr>
+            <w:r>
+              <w:rPr>
+                <w:lang w:val="en-GB"/>
+              </w:rPr>
+              <w:t>9/10 it doesn’t crash</w:t>
+            </w:r>
+            <w:r>
+              <w:rPr>
+                <w:lang w:val="en-GB"/>
+              </w:rPr>
+              <w:t> </w:t>
+            </w:r>
+          </w:p>
+        </w:tc>
+      </w:tr>
+    </w:tbl>
     <w:p>
       <w:pPr>
         <w:pStyle w:val="Heading2"/>
-        <w:numPr>
-          <w:ilvl w:val="1"/>
-          <w:numId w:val="1"/>
-        </w:numPr>
-      </w:pPr>
-      <w:r>
-        <w:t>Experimental Protocol</w:t>
+      </w:pPr>
+      <w:r>
+        <w:t>4.2 E</w:t>
+      </w:r>
+      <w:r>
+        <w:t>xperimental Protocol</w:t>
       </w:r>
     </w:p>
     <w:p>
@@ -1090,15 +2186,7 @@
         <w:t>questions –</w:t>
       </w:r>
       <w:r>
-        <w:t xml:space="preserve"> ‘Would you use this if you could not go to the real life concert’, </w:t>
-      </w:r>
-      <w:proofErr w:type="gramStart"/>
-      <w:r>
-        <w:t>‘ Would</w:t>
-      </w:r>
-      <w:proofErr w:type="gramEnd"/>
-      <w:r>
-        <w:t xml:space="preserve"> you…</w:t>
+        <w:t xml:space="preserve"> ‘Would you use this if you could not go to the real life concert’, ‘ Would you…</w:t>
       </w:r>
     </w:p>
     <w:p>

</xml_diff>